<commit_message>
Updated Month on Previous Week's Meeting Minutes (Typo Fix)
</commit_message>
<xml_diff>
--- a/Meeting Minutes/March/06.03 - Meeting Minutes.docx
+++ b/Meeting Minutes/March/06.03 - Meeting Minutes.docx
@@ -26,21 +26,7 @@
         <w:rPr>
           <w:b/>
         </w:rPr>
-        <w:t xml:space="preserve">Date of </w:t>
-      </w:r>
-      <w:proofErr w:type="gramStart"/>
-      <w:r>
-        <w:rPr>
-          <w:b/>
-        </w:rPr>
-        <w:t>Meeting :</w:t>
-      </w:r>
-      <w:proofErr w:type="gramEnd"/>
-      <w:r>
-        <w:rPr>
-          <w:b/>
-        </w:rPr>
-        <w:t xml:space="preserve"> </w:t>
+        <w:t xml:space="preserve">Date of Meeting : </w:t>
       </w:r>
       <w:r>
         <w:rPr>
@@ -59,34 +45,34 @@
         <w:rPr>
           <w:b/>
         </w:rPr>
-        <w:t xml:space="preserve"> February 2019</w:t>
+        <w:t xml:space="preserve"> </w:t>
       </w:r>
-    </w:p>
-    <w:p>
-      <w:pPr>
-        <w:rPr>
-          <w:b/>
-        </w:rPr>
-      </w:pPr>
       <w:r>
         <w:rPr>
           <w:b/>
         </w:rPr>
-        <w:t xml:space="preserve">Time of </w:t>
+        <w:t>March</w:t>
       </w:r>
-      <w:proofErr w:type="gramStart"/>
+      <w:bookmarkStart w:id="0" w:name="_GoBack"/>
+      <w:bookmarkEnd w:id="0"/>
       <w:r>
         <w:rPr>
           <w:b/>
         </w:rPr>
-        <w:t>Meeting :</w:t>
+        <w:t xml:space="preserve"> 2019</w:t>
       </w:r>
-      <w:proofErr w:type="gramEnd"/>
+    </w:p>
+    <w:p>
+      <w:pPr>
+        <w:rPr>
+          <w:b/>
+        </w:rPr>
+      </w:pPr>
       <w:r>
         <w:rPr>
           <w:b/>
         </w:rPr>
-        <w:t xml:space="preserve"> </w:t>
+        <w:t xml:space="preserve">Time of Meeting : </w:t>
       </w:r>
       <w:r>
         <w:rPr>
@@ -120,39 +106,16 @@
       </w:r>
     </w:p>
     <w:p>
-      <w:proofErr w:type="gramStart"/>
       <w:r>
-        <w:t>Attendees:-</w:t>
+        <w:t>Attendees:- Fraser King, Mircea Lazar, Sion Williamson, Mihai Giurea</w:t>
       </w:r>
-      <w:proofErr w:type="gramEnd"/>
       <w:r>
-        <w:t xml:space="preserve"> Fraser King, Mircea Lazar, Sion Williamson, Mihai </w:t>
+        <w:t>, Harry Wadman</w:t>
       </w:r>
-      <w:proofErr w:type="spellStart"/>
-      <w:r>
-        <w:t>Giurea</w:t>
-      </w:r>
-      <w:proofErr w:type="spellEnd"/>
-      <w:r>
-        <w:t xml:space="preserve">, Harry </w:t>
-      </w:r>
-      <w:proofErr w:type="spellStart"/>
-      <w:r>
-        <w:t>Wadman</w:t>
-      </w:r>
-      <w:proofErr w:type="spellEnd"/>
     </w:p>
     <w:p>
       <w:r>
-        <w:t xml:space="preserve">Apologies </w:t>
-      </w:r>
-      <w:proofErr w:type="gramStart"/>
-      <w:r>
-        <w:t>from:-</w:t>
-      </w:r>
-      <w:proofErr w:type="gramEnd"/>
-      <w:r>
-        <w:t xml:space="preserve"> </w:t>
+        <w:t xml:space="preserve">Apologies from:- </w:t>
       </w:r>
     </w:p>
     <w:p>
@@ -312,14 +275,12 @@
                 <w:b/>
               </w:rPr>
             </w:pPr>
-            <w:proofErr w:type="spellStart"/>
             <w:r>
               <w:rPr>
                 <w:b/>
               </w:rPr>
               <w:t>Est.Time</w:t>
             </w:r>
-            <w:proofErr w:type="spellEnd"/>
           </w:p>
         </w:tc>
       </w:tr>
@@ -429,13 +390,7 @@
               </w:numPr>
             </w:pPr>
             <w:r>
-              <w:t xml:space="preserve">Finalize the </w:t>
-            </w:r>
-            <w:r>
-              <w:t>c</w:t>
-            </w:r>
-            <w:r>
-              <w:t>urrent asset list</w:t>
+              <w:t>Finalize the current asset list</w:t>
             </w:r>
           </w:p>
           <w:p>
@@ -447,15 +402,7 @@
               </w:numPr>
             </w:pPr>
             <w:r>
-              <w:t xml:space="preserve">Find and/or Create </w:t>
-            </w:r>
-            <w:proofErr w:type="spellStart"/>
-            <w:r>
-              <w:t>misc</w:t>
-            </w:r>
-            <w:proofErr w:type="spellEnd"/>
-            <w:r>
-              <w:t xml:space="preserve"> assets</w:t>
+              <w:t>Find and/or Create misc assets</w:t>
             </w:r>
           </w:p>
         </w:tc>
@@ -509,13 +456,8 @@
           <w:p>
             <w:r>
               <w:lastRenderedPageBreak/>
-              <w:t xml:space="preserve">Harry </w:t>
+              <w:t>Harry Wadman</w:t>
             </w:r>
-            <w:proofErr w:type="spellStart"/>
-            <w:r>
-              <w:t>Wadman</w:t>
-            </w:r>
-            <w:proofErr w:type="spellEnd"/>
           </w:p>
         </w:tc>
         <w:tc>
@@ -543,13 +485,7 @@
               </w:numPr>
             </w:pPr>
             <w:r>
-              <w:t xml:space="preserve">Work on </w:t>
-            </w:r>
-            <w:r>
-              <w:t>c</w:t>
-            </w:r>
-            <w:r>
-              <w:t>reating room prefabs</w:t>
+              <w:t>Work on creating room prefabs</w:t>
             </w:r>
           </w:p>
         </w:tc>
@@ -590,13 +526,8 @@
           </w:tcPr>
           <w:p>
             <w:r>
-              <w:t xml:space="preserve">Mihai </w:t>
+              <w:t>Mihai Giurea</w:t>
             </w:r>
-            <w:proofErr w:type="spellStart"/>
-            <w:r>
-              <w:t>Giurea</w:t>
-            </w:r>
-            <w:proofErr w:type="spellEnd"/>
           </w:p>
         </w:tc>
         <w:tc>
@@ -612,13 +543,7 @@
               </w:numPr>
             </w:pPr>
             <w:r>
-              <w:t xml:space="preserve">Complete the </w:t>
-            </w:r>
-            <w:r>
-              <w:t>f</w:t>
-            </w:r>
-            <w:r>
-              <w:t>irst enemy sprite poses</w:t>
+              <w:t>Complete the first enemy sprite poses</w:t>
             </w:r>
           </w:p>
           <w:p>
@@ -763,8 +688,6 @@
             </w:r>
           </w:p>
         </w:tc>
-        <w:bookmarkStart w:id="0" w:name="_GoBack"/>
-        <w:bookmarkEnd w:id="0"/>
       </w:tr>
     </w:tbl>
     <w:p>
@@ -783,15 +706,7 @@
     </w:p>
     <w:p>
       <w:r>
-        <w:t>The objective of this week’s sprint is the delivery of a tangible, “</w:t>
-      </w:r>
-      <w:proofErr w:type="spellStart"/>
-      <w:r>
-        <w:t>playtestable</w:t>
-      </w:r>
-      <w:proofErr w:type="spellEnd"/>
-      <w:r>
-        <w:t>” product</w:t>
+        <w:t>The objective of this week’s sprint is the delivery of a tangible, “playtestable” product</w:t>
       </w:r>
       <w:r>
         <w:t xml:space="preserve"> to enable full external playtesting to commence as part of sprint 7. This will allow the project to fully enter a phase of iterative, player-experience focused development, as the majority of the final game code has been implemented.</w:t>
@@ -819,21 +734,7 @@
         <w:rPr>
           <w:b/>
         </w:rPr>
-        <w:t xml:space="preserve">Meeting </w:t>
-      </w:r>
-      <w:proofErr w:type="gramStart"/>
-      <w:r>
-        <w:rPr>
-          <w:b/>
-        </w:rPr>
-        <w:t>Ended :</w:t>
-      </w:r>
-      <w:proofErr w:type="gramEnd"/>
-      <w:r>
-        <w:rPr>
-          <w:b/>
-        </w:rPr>
-        <w:t xml:space="preserve">- </w:t>
+        <w:t xml:space="preserve">Meeting Ended :- </w:t>
       </w:r>
       <w:r>
         <w:rPr>
@@ -852,16 +753,8 @@
         <w:rPr>
           <w:b/>
         </w:rPr>
-        <w:t xml:space="preserve">Minute </w:t>
+        <w:t>Minute Taker:-</w:t>
       </w:r>
-      <w:proofErr w:type="gramStart"/>
-      <w:r>
-        <w:rPr>
-          <w:b/>
-        </w:rPr>
-        <w:t>Taker:-</w:t>
-      </w:r>
-      <w:proofErr w:type="gramEnd"/>
       <w:r>
         <w:rPr>
           <w:b/>

</xml_diff>